<commit_message>
removed design guide from se proj template
</commit_message>
<xml_diff>
--- a/i3301_software_engineering/project/SE Project Report - TechBook.docx
+++ b/i3301_software_engineering/project/SE Project Report - TechBook.docx
@@ -6058,441 +6058,9 @@
     </w:p>
     <w:p>
       <w:pPr>
-        <w:pStyle w:val="Heading1"/>
-      </w:pPr>
-      <w:bookmarkStart w:id="4" w:name="_Toc90274887"/>
-      <w:r>
-        <w:lastRenderedPageBreak/>
-        <w:t>How to format your text in this document</w:t>
-      </w:r>
-      <w:bookmarkEnd w:id="4"/>
-    </w:p>
-    <w:p>
-      <w:r>
-        <w:t>For chapters, sections, sub-sections and sub-sub-sections, you should apply the predefined styles:</w:t>
-      </w:r>
-      <w:r>
-        <w:rPr>
-          <w:noProof/>
-        </w:rPr>
-        <mc:AlternateContent>
-          <mc:Choice Requires="wps">
-            <w:drawing>
-              <wp:anchor distT="0" distB="0" distL="114300" distR="114300" simplePos="0" relativeHeight="251659264" behindDoc="0" locked="0" layoutInCell="1" hidden="0" allowOverlap="1" wp14:anchorId="37B1EDF8" wp14:editId="400306E7">
-                <wp:simplePos x="0" y="0"/>
-                <wp:positionH relativeFrom="margin">
-                  <wp:posOffset>0</wp:posOffset>
-                </wp:positionH>
-                <wp:positionV relativeFrom="paragraph">
-                  <wp:posOffset>390441</wp:posOffset>
-                </wp:positionV>
-                <wp:extent cx="3739487" cy="2251880"/>
-                <wp:effectExtent l="0" t="0" r="13970" b="15240"/>
-                <wp:wrapNone/>
-                <wp:docPr id="1027" name="Rectangle: Rounded Corners 1027"/>
-                <wp:cNvGraphicFramePr/>
-                <a:graphic xmlns:a="http://schemas.openxmlformats.org/drawingml/2006/main">
-                  <a:graphicData uri="http://schemas.microsoft.com/office/word/2010/wordprocessingShape">
-                    <wps:wsp>
-                      <wps:cNvSpPr/>
-                      <wps:spPr>
-                        <a:xfrm>
-                          <a:off x="0" y="0"/>
-                          <a:ext cx="3739487" cy="2251880"/>
-                        </a:xfrm>
-                        <a:prstGeom prst="roundRect">
-                          <a:avLst/>
-                        </a:prstGeom>
-                        <a:noFill/>
-                      </wps:spPr>
-                      <wps:style>
-                        <a:lnRef idx="2">
-                          <a:schemeClr val="accent1">
-                            <a:shade val="50000"/>
-                          </a:schemeClr>
-                        </a:lnRef>
-                        <a:fillRef idx="1">
-                          <a:schemeClr val="accent1"/>
-                        </a:fillRef>
-                        <a:effectRef idx="0">
-                          <a:schemeClr val="accent1"/>
-                        </a:effectRef>
-                        <a:fontRef idx="minor">
-                          <a:schemeClr val="lt1"/>
-                        </a:fontRef>
-                      </wps:style>
-                      <wps:bodyPr rot="0" spcFirstLastPara="0" vertOverflow="overflow" horzOverflow="overflow" vert="horz" wrap="square" lIns="91440" tIns="45720" rIns="91440" bIns="45720" numCol="1" spcCol="0" rtlCol="0" fromWordArt="0" anchor="ctr" anchorCtr="0" forceAA="0" compatLnSpc="1">
-                        <a:prstTxWarp prst="textNoShape">
-                          <a:avLst/>
-                        </a:prstTxWarp>
-                        <a:noAutofit/>
-                      </wps:bodyPr>
-                    </wps:wsp>
-                  </a:graphicData>
-                </a:graphic>
-              </wp:anchor>
-            </w:drawing>
-          </mc:Choice>
-          <mc:Fallback>
-            <w:pict>
-              <v:roundrect w14:anchorId="002DA1D9" id="Rectangle: Rounded Corners 1027" o:spid="_x0000_s1026" style="position:absolute;margin-left:0;margin-top:30.75pt;width:294.45pt;height:177.3pt;z-index:251659264;visibility:visible;mso-wrap-style:square;mso-wrap-distance-left:9pt;mso-wrap-distance-top:0;mso-wrap-distance-right:9pt;mso-wrap-distance-bottom:0;mso-position-horizontal:absolute;mso-position-horizontal-relative:margin;mso-position-vertical:absolute;mso-position-vertical-relative:text;v-text-anchor:middle" arcsize="10923f" o:gfxdata="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" filled="f" strokecolor="#243f60 [1604]" strokeweight="2pt">
-                <w10:wrap anchorx="margin"/>
-              </v:roundrect>
-            </w:pict>
-          </mc:Fallback>
-        </mc:AlternateContent>
-      </w:r>
-    </w:p>
-    <w:p>
-      <w:r>
-        <w:rPr>
-          <w:noProof/>
-        </w:rPr>
-        <w:drawing>
-          <wp:inline distT="0" distB="0" distL="0" distR="0" wp14:anchorId="4F2CB484" wp14:editId="01161BAD">
-            <wp:extent cx="5943600" cy="6454775"/>
-            <wp:effectExtent l="0" t="0" r="0" b="0"/>
-            <wp:docPr id="1037" name="image16.png"/>
-            <wp:cNvGraphicFramePr/>
-            <a:graphic xmlns:a="http://schemas.openxmlformats.org/drawingml/2006/main">
-              <a:graphicData uri="http://schemas.openxmlformats.org/drawingml/2006/picture">
-                <pic:pic xmlns:pic="http://schemas.openxmlformats.org/drawingml/2006/picture">
-                  <pic:nvPicPr>
-                    <pic:cNvPr id="0" name="image16.png"/>
-                    <pic:cNvPicPr preferRelativeResize="0"/>
-                  </pic:nvPicPr>
-                  <pic:blipFill>
-                    <a:blip r:embed="rId10"/>
-                    <a:srcRect/>
-                    <a:stretch>
-                      <a:fillRect/>
-                    </a:stretch>
-                  </pic:blipFill>
-                  <pic:spPr>
-                    <a:xfrm>
-                      <a:off x="0" y="0"/>
-                      <a:ext cx="5943600" cy="6454775"/>
-                    </a:xfrm>
-                    <a:prstGeom prst="rect">
-                      <a:avLst/>
-                    </a:prstGeom>
-                    <a:ln/>
-                  </pic:spPr>
-                </pic:pic>
-              </a:graphicData>
-            </a:graphic>
-          </wp:inline>
-        </w:drawing>
-      </w:r>
-    </w:p>
-    <w:p>
-      <w:pPr>
-        <w:pStyle w:val="Caption"/>
-      </w:pPr>
-      <w:bookmarkStart w:id="5" w:name="_Toc90274939"/>
-      <w:r>
-        <w:t xml:space="preserve">Figure </w:t>
-      </w:r>
-      <w:fldSimple w:instr=" SEQ Figure \* ARABIC ">
-        <w:r>
-          <w:rPr>
-            <w:noProof/>
-          </w:rPr>
-          <w:t>1</w:t>
-        </w:r>
-      </w:fldSimple>
-      <w:r>
-        <w:t xml:space="preserve"> </w:t>
-      </w:r>
-      <w:r>
-        <w:t>Predefined Styles in this Document</w:t>
-      </w:r>
-      <w:bookmarkEnd w:id="5"/>
-    </w:p>
-    <w:p>
-      <w:r>
-        <w:rPr>
-          <w:noProof/>
-        </w:rPr>
-        <mc:AlternateContent>
-          <mc:Choice Requires="wps">
-            <w:drawing>
-              <wp:anchor distT="0" distB="0" distL="114300" distR="114300" simplePos="0" relativeHeight="251660288" behindDoc="0" locked="0" layoutInCell="1" hidden="0" allowOverlap="1" wp14:anchorId="483068A8" wp14:editId="042BC057">
-                <wp:simplePos x="0" y="0"/>
-                <wp:positionH relativeFrom="margin">
-                  <wp:posOffset>3896435</wp:posOffset>
-                </wp:positionH>
-                <wp:positionV relativeFrom="paragraph">
-                  <wp:posOffset>2061362</wp:posOffset>
-                </wp:positionV>
-                <wp:extent cx="2026692" cy="2388358"/>
-                <wp:effectExtent l="0" t="0" r="12065" b="12065"/>
-                <wp:wrapNone/>
-                <wp:docPr id="1028" name="Rectangle: Rounded Corners 1028"/>
-                <wp:cNvGraphicFramePr/>
-                <a:graphic xmlns:a="http://schemas.openxmlformats.org/drawingml/2006/main">
-                  <a:graphicData uri="http://schemas.microsoft.com/office/word/2010/wordprocessingShape">
-                    <wps:wsp>
-                      <wps:cNvSpPr/>
-                      <wps:spPr>
-                        <a:xfrm>
-                          <a:off x="0" y="0"/>
-                          <a:ext cx="2026692" cy="2388358"/>
-                        </a:xfrm>
-                        <a:prstGeom prst="roundRect">
-                          <a:avLst/>
-                        </a:prstGeom>
-                        <a:noFill/>
-                      </wps:spPr>
-                      <wps:style>
-                        <a:lnRef idx="2">
-                          <a:schemeClr val="accent1">
-                            <a:shade val="50000"/>
-                          </a:schemeClr>
-                        </a:lnRef>
-                        <a:fillRef idx="1">
-                          <a:schemeClr val="accent1"/>
-                        </a:fillRef>
-                        <a:effectRef idx="0">
-                          <a:schemeClr val="accent1"/>
-                        </a:effectRef>
-                        <a:fontRef idx="minor">
-                          <a:schemeClr val="lt1"/>
-                        </a:fontRef>
-                      </wps:style>
-                      <wps:bodyPr rot="0" spcFirstLastPara="0" vertOverflow="overflow" horzOverflow="overflow" vert="horz" wrap="square" lIns="91440" tIns="45720" rIns="91440" bIns="45720" numCol="1" spcCol="0" rtlCol="0" fromWordArt="0" anchor="ctr" anchorCtr="0" forceAA="0" compatLnSpc="1">
-                        <a:prstTxWarp prst="textNoShape">
-                          <a:avLst/>
-                        </a:prstTxWarp>
-                        <a:noAutofit/>
-                      </wps:bodyPr>
-                    </wps:wsp>
-                  </a:graphicData>
-                </a:graphic>
-              </wp:anchor>
-            </w:drawing>
-          </mc:Choice>
-          <mc:Fallback>
-            <w:pict>
-              <v:roundrect w14:anchorId="5328D68F" id="Rectangle: Rounded Corners 1028" o:spid="_x0000_s1026" style="position:absolute;margin-left:306.8pt;margin-top:162.3pt;width:159.6pt;height:188.05pt;z-index:251660288;visibility:visible;mso-wrap-style:square;mso-wrap-distance-left:9pt;mso-wrap-distance-top:0;mso-wrap-distance-right:9pt;mso-wrap-distance-bottom:0;mso-position-horizontal:absolute;mso-position-horizontal-relative:margin;mso-position-vertical:absolute;mso-position-vertical-relative:text;v-text-anchor:middle" arcsize="10923f" o:gfxdata="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" filled="f" strokecolor="#243f60 [1604]" strokeweight="2pt">
-                <w10:wrap anchorx="margin"/>
-              </v:roundrect>
-            </w:pict>
-          </mc:Fallback>
-        </mc:AlternateContent>
-      </w:r>
-    </w:p>
-    <w:p>
-      <w:r>
-        <w:lastRenderedPageBreak/>
-        <w:t xml:space="preserve">For every other text, namely the normal paragraphs, use the “Normal” style. If a line of text was mis-styled, you can use the “Clear All” style or button </w:t>
-      </w:r>
-      <w:r>
-        <w:rPr>
-          <w:noProof/>
-        </w:rPr>
-        <w:drawing>
-          <wp:inline distT="0" distB="0" distL="0" distR="0" wp14:anchorId="1D7E773D" wp14:editId="17B12A64">
-            <wp:extent cx="204836" cy="219468"/>
-            <wp:effectExtent l="0" t="0" r="0" b="0"/>
-            <wp:docPr id="1033" name="image8.png"/>
-            <wp:cNvGraphicFramePr/>
-            <a:graphic xmlns:a="http://schemas.openxmlformats.org/drawingml/2006/main">
-              <a:graphicData uri="http://schemas.openxmlformats.org/drawingml/2006/picture">
-                <pic:pic xmlns:pic="http://schemas.openxmlformats.org/drawingml/2006/picture">
-                  <pic:nvPicPr>
-                    <pic:cNvPr id="0" name="image8.png"/>
-                    <pic:cNvPicPr preferRelativeResize="0"/>
-                  </pic:nvPicPr>
-                  <pic:blipFill>
-                    <a:blip r:embed="rId11"/>
-                    <a:srcRect/>
-                    <a:stretch>
-                      <a:fillRect/>
-                    </a:stretch>
-                  </pic:blipFill>
-                  <pic:spPr>
-                    <a:xfrm>
-                      <a:off x="0" y="0"/>
-                      <a:ext cx="204836" cy="219468"/>
-                    </a:xfrm>
-                    <a:prstGeom prst="rect">
-                      <a:avLst/>
-                    </a:prstGeom>
-                    <a:ln/>
-                  </pic:spPr>
-                </pic:pic>
-              </a:graphicData>
-            </a:graphic>
-          </wp:inline>
-        </w:drawing>
-      </w:r>
-      <w:r>
-        <w:t xml:space="preserve"> to bring it back to normal.</w:t>
-      </w:r>
-    </w:p>
-    <w:p>
-      <w:r>
-        <w:t>The footnotes, cross-references (e.g. “see Figure XYZ”), citations and tables of contents, figures and the bibliography can all be inserted and managed from the “REFERENCES” ribbon:</w:t>
-      </w:r>
-      <w:r>
-        <w:rPr>
-          <w:noProof/>
-        </w:rPr>
-        <mc:AlternateContent>
-          <mc:Choice Requires="wps">
-            <w:drawing>
-              <wp:anchor distT="0" distB="0" distL="114300" distR="114300" simplePos="0" relativeHeight="251661312" behindDoc="0" locked="0" layoutInCell="1" hidden="0" allowOverlap="1" wp14:anchorId="02B3FFE5" wp14:editId="4E6CA532">
-                <wp:simplePos x="0" y="0"/>
-                <wp:positionH relativeFrom="margin">
-                  <wp:posOffset>2436125</wp:posOffset>
-                </wp:positionH>
-                <wp:positionV relativeFrom="paragraph">
-                  <wp:posOffset>619447</wp:posOffset>
-                </wp:positionV>
-                <wp:extent cx="914400" cy="300251"/>
-                <wp:effectExtent l="0" t="0" r="19050" b="24130"/>
-                <wp:wrapNone/>
-                <wp:docPr id="1029" name="Oval 1029"/>
-                <wp:cNvGraphicFramePr/>
-                <a:graphic xmlns:a="http://schemas.openxmlformats.org/drawingml/2006/main">
-                  <a:graphicData uri="http://schemas.microsoft.com/office/word/2010/wordprocessingShape">
-                    <wps:wsp>
-                      <wps:cNvSpPr/>
-                      <wps:spPr>
-                        <a:xfrm>
-                          <a:off x="0" y="0"/>
-                          <a:ext cx="914400" cy="300251"/>
-                        </a:xfrm>
-                        <a:prstGeom prst="ellipse">
-                          <a:avLst/>
-                        </a:prstGeom>
-                        <a:noFill/>
-                      </wps:spPr>
-                      <wps:style>
-                        <a:lnRef idx="2">
-                          <a:schemeClr val="accent1">
-                            <a:shade val="50000"/>
-                          </a:schemeClr>
-                        </a:lnRef>
-                        <a:fillRef idx="1">
-                          <a:schemeClr val="accent1"/>
-                        </a:fillRef>
-                        <a:effectRef idx="0">
-                          <a:schemeClr val="accent1"/>
-                        </a:effectRef>
-                        <a:fontRef idx="minor">
-                          <a:schemeClr val="lt1"/>
-                        </a:fontRef>
-                      </wps:style>
-                      <wps:bodyPr rot="0" spcFirstLastPara="0" vertOverflow="overflow" horzOverflow="overflow" vert="horz" wrap="square" lIns="91440" tIns="45720" rIns="91440" bIns="45720" numCol="1" spcCol="0" rtlCol="0" fromWordArt="0" anchor="ctr" anchorCtr="0" forceAA="0" compatLnSpc="1">
-                        <a:prstTxWarp prst="textNoShape">
-                          <a:avLst/>
-                        </a:prstTxWarp>
-                        <a:noAutofit/>
-                      </wps:bodyPr>
-                    </wps:wsp>
-                  </a:graphicData>
-                </a:graphic>
-              </wp:anchor>
-            </w:drawing>
-          </mc:Choice>
-          <mc:Fallback>
-            <w:pict>
-              <v:oval w14:anchorId="7CA5A1C1" id="Oval 1029" o:spid="_x0000_s1026" style="position:absolute;margin-left:191.8pt;margin-top:48.8pt;width:1in;height:23.65pt;z-index:251661312;visibility:visible;mso-wrap-style:square;mso-wrap-distance-left:9pt;mso-wrap-distance-top:0;mso-wrap-distance-right:9pt;mso-wrap-distance-bottom:0;mso-position-horizontal:absolute;mso-position-horizontal-relative:margin;mso-position-vertical:absolute;mso-position-vertical-relative:text;v-text-anchor:middle" o:gfxdata="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" filled="f" strokecolor="#243f60 [1604]" strokeweight="2pt">
-                <w10:wrap anchorx="margin"/>
-              </v:oval>
-            </w:pict>
-          </mc:Fallback>
-        </mc:AlternateContent>
-      </w:r>
-    </w:p>
-    <w:p>
-      <w:r>
-        <w:rPr>
-          <w:noProof/>
-        </w:rPr>
-        <w:drawing>
-          <wp:inline distT="0" distB="0" distL="0" distR="0" wp14:anchorId="390A4110" wp14:editId="596EE1BF">
-            <wp:extent cx="5931988" cy="1203014"/>
-            <wp:effectExtent l="0" t="0" r="0" b="0"/>
-            <wp:docPr id="1032" name="image6.png"/>
-            <wp:cNvGraphicFramePr/>
-            <a:graphic xmlns:a="http://schemas.openxmlformats.org/drawingml/2006/main">
-              <a:graphicData uri="http://schemas.openxmlformats.org/drawingml/2006/picture">
-                <pic:pic xmlns:pic="http://schemas.openxmlformats.org/drawingml/2006/picture">
-                  <pic:nvPicPr>
-                    <pic:cNvPr id="0" name="image6.png"/>
-                    <pic:cNvPicPr preferRelativeResize="0"/>
-                  </pic:nvPicPr>
-                  <pic:blipFill>
-                    <a:blip r:embed="rId12"/>
-                    <a:srcRect r="32147"/>
-                    <a:stretch>
-                      <a:fillRect/>
-                    </a:stretch>
-                  </pic:blipFill>
-                  <pic:spPr>
-                    <a:xfrm>
-                      <a:off x="0" y="0"/>
-                      <a:ext cx="5931988" cy="1203014"/>
-                    </a:xfrm>
-                    <a:prstGeom prst="rect">
-                      <a:avLst/>
-                    </a:prstGeom>
-                    <a:ln/>
-                  </pic:spPr>
-                </pic:pic>
-              </a:graphicData>
-            </a:graphic>
-          </wp:inline>
-        </w:drawing>
-      </w:r>
-    </w:p>
-    <w:p>
-      <w:pPr>
-        <w:pStyle w:val="Caption"/>
-      </w:pPr>
-      <w:bookmarkStart w:id="6" w:name="_Toc90274940"/>
-      <w:r>
-        <w:t xml:space="preserve">Figure </w:t>
-      </w:r>
-      <w:fldSimple w:instr=" SEQ Figure \* ARABIC ">
-        <w:r>
-          <w:rPr>
-            <w:noProof/>
-          </w:rPr>
-          <w:t>2</w:t>
-        </w:r>
-      </w:fldSimple>
-      <w:r>
-        <w:t xml:space="preserve"> </w:t>
-      </w:r>
-      <w:r>
-        <w:t>References Ribbon</w:t>
-      </w:r>
-      <w:bookmarkEnd w:id="6"/>
-    </w:p>
-    <w:p>
-      <w:r>
-        <w:t>Everything else, such as page layout and numbering, was already done for you, and you do not have to change it.</w:t>
-      </w:r>
-    </w:p>
-    <w:p>
-      <w:r>
-        <w:t>Enjoy creating good, easy to manage and nicely looking documents!</w:t>
-      </w:r>
-    </w:p>
-    <w:p>
-      <w:r>
-        <w:br w:type="page"/>
-      </w:r>
-    </w:p>
-    <w:p>
-      <w:pPr>
         <w:pStyle w:val="Chapter"/>
       </w:pPr>
-      <w:bookmarkStart w:id="7" w:name="_Toc90274888"/>
+      <w:bookmarkStart w:id="4" w:name="_Toc90274888"/>
       <w:r>
         <w:rPr>
           <w:rFonts w:eastAsia="Cambria"/>
@@ -6500,7 +6068,7 @@
         <w:lastRenderedPageBreak/>
         <w:t>Introduction</w:t>
       </w:r>
-      <w:bookmarkEnd w:id="7"/>
+      <w:bookmarkEnd w:id="4"/>
     </w:p>
     <w:p>
       <w:r>
@@ -6511,16 +6079,16 @@
       <w:pPr>
         <w:pStyle w:val="Section"/>
       </w:pPr>
-      <w:bookmarkStart w:id="8" w:name="_4f1mdlm" w:colFirst="0" w:colLast="0"/>
-      <w:bookmarkStart w:id="9" w:name="_Toc90274889"/>
-      <w:bookmarkEnd w:id="8"/>
+      <w:bookmarkStart w:id="5" w:name="_4f1mdlm" w:colFirst="0" w:colLast="0"/>
+      <w:bookmarkStart w:id="6" w:name="_Toc90274889"/>
+      <w:bookmarkEnd w:id="5"/>
       <w:r>
         <w:rPr>
           <w:rFonts w:eastAsia="Cambria"/>
         </w:rPr>
         <w:t>The business domain</w:t>
       </w:r>
-      <w:bookmarkEnd w:id="9"/>
+      <w:bookmarkEnd w:id="6"/>
     </w:p>
     <w:p>
       <w:r>
@@ -6549,7 +6117,7 @@
                     <pic:cNvPicPr preferRelativeResize="0"/>
                   </pic:nvPicPr>
                   <pic:blipFill>
-                    <a:blip r:embed="rId13"/>
+                    <a:blip r:embed="rId10"/>
                     <a:srcRect/>
                     <a:stretch>
                       <a:fillRect/>
@@ -6576,7 +6144,7 @@
       <w:pPr>
         <w:pStyle w:val="Caption"/>
       </w:pPr>
-      <w:bookmarkStart w:id="10" w:name="_Toc90274941"/>
+      <w:bookmarkStart w:id="7" w:name="_Toc90274941"/>
       <w:r>
         <w:t xml:space="preserve">Figure </w:t>
       </w:r>
@@ -6594,7 +6162,7 @@
       <w:r>
         <w:t>Mobile banking boom in recent years</w:t>
       </w:r>
-      <w:bookmarkEnd w:id="10"/>
+      <w:bookmarkEnd w:id="7"/>
     </w:p>
     <w:p>
       <w:pPr>
@@ -6603,9 +6171,9 @@
           <w:rFonts w:eastAsia="Cambria"/>
         </w:rPr>
       </w:pPr>
-      <w:bookmarkStart w:id="11" w:name="_2u6wntf" w:colFirst="0" w:colLast="0"/>
-      <w:bookmarkStart w:id="12" w:name="_Toc90274890"/>
-      <w:bookmarkEnd w:id="11"/>
+      <w:bookmarkStart w:id="8" w:name="_2u6wntf" w:colFirst="0" w:colLast="0"/>
+      <w:bookmarkStart w:id="9" w:name="_Toc90274890"/>
+      <w:bookmarkEnd w:id="8"/>
       <w:r>
         <w:rPr>
           <w:rFonts w:eastAsia="Cambria"/>
@@ -6631,7 +6199,7 @@
         </w:rPr>
         <w:t xml:space="preserve"> and Product Perspective)</w:t>
       </w:r>
-      <w:bookmarkEnd w:id="12"/>
+      <w:bookmarkEnd w:id="9"/>
     </w:p>
     <w:p>
       <w:r>
@@ -6663,7 +6231,7 @@
       <w:pPr>
         <w:pStyle w:val="Section"/>
       </w:pPr>
-      <w:bookmarkStart w:id="13" w:name="_Toc90274891"/>
+      <w:bookmarkStart w:id="10" w:name="_Toc90274891"/>
       <w:r>
         <w:rPr>
           <w:rFonts w:eastAsia="Cambria"/>
@@ -6682,7 +6250,7 @@
         </w:rPr>
         <w:t xml:space="preserve"> Similar Apps</w:t>
       </w:r>
-      <w:bookmarkEnd w:id="13"/>
+      <w:bookmarkEnd w:id="10"/>
     </w:p>
     <w:p>
       <w:r>
@@ -6977,7 +6545,7 @@
       <w:pPr>
         <w:pStyle w:val="Caption"/>
       </w:pPr>
-      <w:bookmarkStart w:id="14" w:name="_Toc90274944"/>
+      <w:bookmarkStart w:id="11" w:name="_Toc90274944"/>
       <w:r>
         <w:t xml:space="preserve">Table </w:t>
       </w:r>
@@ -6995,7 +6563,7 @@
       <w:r>
         <w:t>Existing Similar Applications</w:t>
       </w:r>
-      <w:bookmarkEnd w:id="14"/>
+      <w:bookmarkEnd w:id="11"/>
     </w:p>
     <w:p>
       <w:r>
@@ -7021,7 +6589,7 @@
       <w:pPr>
         <w:pStyle w:val="Section"/>
       </w:pPr>
-      <w:bookmarkStart w:id="15" w:name="_Toc90274892"/>
+      <w:bookmarkStart w:id="12" w:name="_Toc90274892"/>
       <w:r>
         <w:rPr>
           <w:rFonts w:eastAsia="Cambria"/>
@@ -7029,27 +6597,11 @@
         <w:lastRenderedPageBreak/>
         <w:t>Plan of the document</w:t>
       </w:r>
-      <w:bookmarkEnd w:id="15"/>
-    </w:p>
-    <w:p>
-      <w:r>
-        <w:t xml:space="preserve">In this document, we propose a specification, design and project planning for an </w:t>
-      </w:r>
-      <w:proofErr w:type="spellStart"/>
-      <w:r>
-        <w:t>Abc</w:t>
-      </w:r>
-      <w:proofErr w:type="spellEnd"/>
-      <w:r>
-        <w:t xml:space="preserve"> </w:t>
-      </w:r>
-      <w:proofErr w:type="spellStart"/>
-      <w:r>
-        <w:t>XyZ</w:t>
-      </w:r>
-      <w:proofErr w:type="spellEnd"/>
-      <w:r>
-        <w:t xml:space="preserve"> application. We start by showing … then …</w:t>
+      <w:bookmarkEnd w:id="12"/>
+    </w:p>
+    <w:p>
+      <w:r>
+        <w:t>In this document, we propose a specification, design and project planning for an Abc XyZ application. We start by showing … then …</w:t>
       </w:r>
     </w:p>
     <w:p>
@@ -7064,9 +6616,9 @@
           <w:rFonts w:eastAsia="Cambria"/>
         </w:rPr>
       </w:pPr>
-      <w:bookmarkStart w:id="16" w:name="_28h4qwu" w:colFirst="0" w:colLast="0"/>
-      <w:bookmarkStart w:id="17" w:name="_Toc90274893"/>
-      <w:bookmarkEnd w:id="16"/>
+      <w:bookmarkStart w:id="13" w:name="_28h4qwu" w:colFirst="0" w:colLast="0"/>
+      <w:bookmarkStart w:id="14" w:name="_Toc90274893"/>
+      <w:bookmarkEnd w:id="13"/>
       <w:r>
         <w:rPr>
           <w:rFonts w:eastAsia="Cambria"/>
@@ -7116,59 +6668,90 @@
         </w:rPr>
         <w:t xml:space="preserve"> of SRS document provided by IEEE)</w:t>
       </w:r>
+      <w:bookmarkEnd w:id="14"/>
+    </w:p>
+    <w:p>
+      <w:pPr>
+        <w:pStyle w:val="Section"/>
+      </w:pPr>
+      <w:bookmarkStart w:id="15" w:name="_Toc439994665"/>
+      <w:bookmarkStart w:id="16" w:name="_Toc441230972"/>
+      <w:bookmarkStart w:id="17" w:name="_Toc90274894"/>
+      <w:r>
+        <w:t>Introduction</w:t>
+      </w:r>
+      <w:bookmarkEnd w:id="15"/>
+      <w:bookmarkEnd w:id="16"/>
       <w:bookmarkEnd w:id="17"/>
     </w:p>
     <w:p>
       <w:pPr>
-        <w:pStyle w:val="Section"/>
-      </w:pPr>
-      <w:bookmarkStart w:id="18" w:name="_Toc439994665"/>
-      <w:bookmarkStart w:id="19" w:name="_Toc441230972"/>
-      <w:bookmarkStart w:id="20" w:name="_Toc90274894"/>
-      <w:r>
-        <w:t>Introduction</w:t>
+        <w:pStyle w:val="Sub-Section"/>
+      </w:pPr>
+      <w:bookmarkStart w:id="18" w:name="_Toc439994667"/>
+      <w:bookmarkStart w:id="19" w:name="_Toc441230973"/>
+      <w:bookmarkStart w:id="20" w:name="_Toc90274895"/>
+      <w:r>
+        <w:t>Purpose</w:t>
       </w:r>
       <w:bookmarkEnd w:id="18"/>
       <w:bookmarkEnd w:id="19"/>
       <w:bookmarkEnd w:id="20"/>
+      <w:r>
+        <w:t xml:space="preserve"> </w:t>
+      </w:r>
+    </w:p>
+    <w:p>
+      <w:r>
+        <w:t xml:space="preserve"> </w:t>
+      </w:r>
+      <w:r>
+        <w:t>Identify the product whose software requirements are specified in this document, including the revision or release number. Describe the scope of the product that is covered by this SRS, particularly if this SRS describes only part of the system or a single subsystem.</w:t>
+      </w:r>
+      <w:r>
+        <w:t xml:space="preserve"> </w:t>
+      </w:r>
     </w:p>
     <w:p>
       <w:pPr>
         <w:pStyle w:val="Sub-Section"/>
       </w:pPr>
-      <w:bookmarkStart w:id="21" w:name="_Toc439994667"/>
-      <w:bookmarkStart w:id="22" w:name="_Toc441230973"/>
-      <w:bookmarkStart w:id="23" w:name="_Toc90274895"/>
-      <w:r>
-        <w:t>Purpose</w:t>
+      <w:bookmarkStart w:id="21" w:name="_Toc439994668"/>
+      <w:bookmarkStart w:id="22" w:name="_Toc441230974"/>
+      <w:bookmarkStart w:id="23" w:name="_Toc90274896"/>
+      <w:r>
+        <w:t>Document Conventions</w:t>
       </w:r>
       <w:bookmarkEnd w:id="21"/>
       <w:bookmarkEnd w:id="22"/>
       <w:bookmarkEnd w:id="23"/>
+    </w:p>
+    <w:p>
       <w:r>
         <w:t xml:space="preserve"> </w:t>
       </w:r>
-    </w:p>
-    <w:p>
+      <w:r>
+        <w:t xml:space="preserve">Describe any standards or typographical conventions that were followed when writing this SRS, such as fonts or highlighting that have special significance. For example, state whether </w:t>
+      </w:r>
+      <w:r>
+        <w:t>priorities for</w:t>
+      </w:r>
+      <w:r>
+        <w:t xml:space="preserve"> higher-level requirements are assumed to be inherited by detailed requirements, or whether every requirement statement is to have its own priority.</w:t>
+      </w:r>
       <w:r>
         <w:t xml:space="preserve"> </w:t>
       </w:r>
-      <w:r>
-        <w:t>Identify the product whose software requirements are specified in this document, including the revision or release number. Describe the scope of the product that is covered by this SRS, particularly if this SRS describes only part of the system or a single subsystem.</w:t>
-      </w:r>
-      <w:r>
-        <w:t xml:space="preserve"> </w:t>
-      </w:r>
     </w:p>
     <w:p>
       <w:pPr>
         <w:pStyle w:val="Sub-Section"/>
       </w:pPr>
-      <w:bookmarkStart w:id="24" w:name="_Toc439994668"/>
-      <w:bookmarkStart w:id="25" w:name="_Toc441230974"/>
-      <w:bookmarkStart w:id="26" w:name="_Toc90274896"/>
-      <w:r>
-        <w:t>Document Conventions</w:t>
+      <w:bookmarkStart w:id="24" w:name="_Toc439994669"/>
+      <w:bookmarkStart w:id="25" w:name="_Toc441230975"/>
+      <w:bookmarkStart w:id="26" w:name="_Toc90274897"/>
+      <w:r>
+        <w:t>Intended Audience and Reading Suggestions</w:t>
       </w:r>
       <w:bookmarkEnd w:id="24"/>
       <w:bookmarkEnd w:id="25"/>
@@ -7179,13 +6762,7 @@
         <w:t xml:space="preserve"> </w:t>
       </w:r>
       <w:r>
-        <w:t xml:space="preserve">Describe any standards or typographical conventions that were followed when writing this SRS, such as fonts or highlighting that have special significance. For example, state whether </w:t>
-      </w:r>
-      <w:r>
-        <w:t>priorities for</w:t>
-      </w:r>
-      <w:r>
-        <w:t xml:space="preserve"> higher-level requirements are assumed to be inherited by detailed requirements, or whether every requirement statement is to have its own priority.</w:t>
+        <w:t>Describe the different types of reader that the document is intended for, such as developers, project managers, marketing staff, users, testers, and documentation writers. Describe what the rest of this SRS contains and how it is organized. Suggest a sequence for reading the document, beginning with the overview sections and proceeding through the sections that are most pertinent to each reader type.</w:t>
       </w:r>
       <w:r>
         <w:t xml:space="preserve"> </w:t>
@@ -7195,11 +6772,11 @@
       <w:pPr>
         <w:pStyle w:val="Sub-Section"/>
       </w:pPr>
-      <w:bookmarkStart w:id="27" w:name="_Toc439994669"/>
-      <w:bookmarkStart w:id="28" w:name="_Toc441230975"/>
-      <w:bookmarkStart w:id="29" w:name="_Toc90274897"/>
-      <w:r>
-        <w:t>Intended Audience and Reading Suggestions</w:t>
+      <w:bookmarkStart w:id="27" w:name="_Toc439994670"/>
+      <w:bookmarkStart w:id="28" w:name="_Toc441230976"/>
+      <w:bookmarkStart w:id="29" w:name="_Toc90274898"/>
+      <w:r>
+        <w:t>Product Scope</w:t>
       </w:r>
       <w:bookmarkEnd w:id="27"/>
       <w:bookmarkEnd w:id="28"/>
@@ -7210,7 +6787,7 @@
         <w:t xml:space="preserve"> </w:t>
       </w:r>
       <w:r>
-        <w:t>Describe the different types of reader that the document is intended for, such as developers, project managers, marketing staff, users, testers, and documentation writers. Describe what the rest of this SRS contains and how it is organized. Suggest a sequence for reading the document, beginning with the overview sections and proceeding through the sections that are most pertinent to each reader type.</w:t>
+        <w:t>Provide a short description of the software being specified and its purpose, including relevant benefits, objectives, and goals. Relate the software to corporate goals or business strategies. If a separate vision and scope document is available, refer to it rather than duplicating its contents here.</w:t>
       </w:r>
       <w:r>
         <w:t xml:space="preserve"> </w:t>
@@ -7220,11 +6797,12 @@
       <w:pPr>
         <w:pStyle w:val="Sub-Section"/>
       </w:pPr>
-      <w:bookmarkStart w:id="30" w:name="_Toc439994670"/>
-      <w:bookmarkStart w:id="31" w:name="_Toc441230976"/>
-      <w:bookmarkStart w:id="32" w:name="_Toc90274898"/>
-      <w:r>
-        <w:t>Product Scope</w:t>
+      <w:bookmarkStart w:id="30" w:name="_Toc439994672"/>
+      <w:bookmarkStart w:id="31" w:name="_Toc441230977"/>
+      <w:bookmarkStart w:id="32" w:name="_Toc90274899"/>
+      <w:r>
+        <w:lastRenderedPageBreak/>
+        <w:t>References</w:t>
       </w:r>
       <w:bookmarkEnd w:id="30"/>
       <w:bookmarkEnd w:id="31"/>
@@ -7235,7 +6813,7 @@
         <w:t xml:space="preserve"> </w:t>
       </w:r>
       <w:r>
-        <w:t>Provide a short description of the software being specified and its purpose, including relevant benefits, objectives, and goals. Relate the software to corporate goals or business strategies. If a separate vision and scope document is available, refer to it rather than duplicating its contents here.</w:t>
+        <w:t>List any other documents or Web addresses to which this SRS refers. These may include user interface style guides, contracts, standards, system requirements specifications, use case documents, or a vision and scope document. Provide enough information so that the reader could access a copy of each reference, including title, author, version number, date, and source or location.</w:t>
       </w:r>
       <w:r>
         <w:t xml:space="preserve"> </w:t>
@@ -7243,53 +6821,52 @@
     </w:p>
     <w:p>
       <w:pPr>
-        <w:pStyle w:val="Sub-Section"/>
-      </w:pPr>
-      <w:bookmarkStart w:id="33" w:name="_Toc439994672"/>
-      <w:bookmarkStart w:id="34" w:name="_Toc441230977"/>
-      <w:bookmarkStart w:id="35" w:name="_Toc90274899"/>
-      <w:r>
-        <w:lastRenderedPageBreak/>
-        <w:t>References</w:t>
+        <w:pStyle w:val="Section"/>
+      </w:pPr>
+      <w:bookmarkStart w:id="33" w:name="_Toc439994673"/>
+      <w:bookmarkStart w:id="34" w:name="_Toc441230978"/>
+      <w:bookmarkStart w:id="35" w:name="_Toc90274900"/>
+      <w:r>
+        <w:t>Overall Description</w:t>
       </w:r>
       <w:bookmarkEnd w:id="33"/>
       <w:bookmarkEnd w:id="34"/>
       <w:bookmarkEnd w:id="35"/>
     </w:p>
     <w:p>
-      <w:r>
-        <w:t xml:space="preserve"> </w:t>
-      </w:r>
-      <w:r>
-        <w:t>List any other documents or Web addresses to which this SRS refers. These may include user interface style guides, contracts, standards, system requirements specifications, use case documents, or a vision and scope document. Provide enough information so that the reader could access a copy of each reference, including title, author, version number, date, and source or location.</w:t>
-      </w:r>
-      <w:r>
-        <w:t xml:space="preserve"> </w:t>
-      </w:r>
-    </w:p>
-    <w:p>
-      <w:pPr>
-        <w:pStyle w:val="Section"/>
-      </w:pPr>
-      <w:bookmarkStart w:id="36" w:name="_Toc439994673"/>
-      <w:bookmarkStart w:id="37" w:name="_Toc441230978"/>
-      <w:bookmarkStart w:id="38" w:name="_Toc90274900"/>
-      <w:r>
-        <w:t>Overall Description</w:t>
+      <w:pPr>
+        <w:pStyle w:val="Sub-Section"/>
+      </w:pPr>
+      <w:bookmarkStart w:id="36" w:name="_Toc439994674"/>
+      <w:bookmarkStart w:id="37" w:name="_Toc441230979"/>
+      <w:bookmarkStart w:id="38" w:name="_Toc90274901"/>
+      <w:r>
+        <w:t>Product Perspective</w:t>
       </w:r>
       <w:bookmarkEnd w:id="36"/>
       <w:bookmarkEnd w:id="37"/>
       <w:bookmarkEnd w:id="38"/>
     </w:p>
     <w:p>
+      <w:r>
+        <w:t xml:space="preserve"> </w:t>
+      </w:r>
+      <w:r>
+        <w:t>Describe the context and origin of the product being specified in this SRS. For example, state whether this product is a follow-on member of a product family, a replacement for certain existing systems, or a new, self-contained product. If the SRS defines a component of a larger system, relate the requirements of the larger system to the functionality of this software and identify interfaces between the two. A simple diagram that shows the major components of the overall system, subsystem interconnections, and external interfaces can be helpful.</w:t>
+      </w:r>
+      <w:r>
+        <w:t xml:space="preserve"> </w:t>
+      </w:r>
+    </w:p>
+    <w:p>
       <w:pPr>
         <w:pStyle w:val="Sub-Section"/>
       </w:pPr>
-      <w:bookmarkStart w:id="39" w:name="_Toc439994674"/>
-      <w:bookmarkStart w:id="40" w:name="_Toc441230979"/>
-      <w:bookmarkStart w:id="41" w:name="_Toc90274901"/>
-      <w:r>
-        <w:t>Product Perspective</w:t>
+      <w:bookmarkStart w:id="39" w:name="_Toc439994675"/>
+      <w:bookmarkStart w:id="40" w:name="_Toc441230980"/>
+      <w:bookmarkStart w:id="41" w:name="_Toc90274902"/>
+      <w:r>
+        <w:t>Product Functions</w:t>
       </w:r>
       <w:bookmarkEnd w:id="39"/>
       <w:bookmarkEnd w:id="40"/>
@@ -7300,7 +6877,16 @@
         <w:t xml:space="preserve"> </w:t>
       </w:r>
       <w:r>
-        <w:t>Describe the context and origin of the product being specified in this SRS. For example, state whether this product is a follow-on member of a product family, a replacement for certain existing systems, or a new, self-contained product. If the SRS defines a component of a larger system, relate the requirements of the larger system to the functionality of this software and identify interfaces between the two. A simple diagram that shows the major components of the overall system, subsystem interconnections, and external interfaces can be helpful.</w:t>
+        <w:t>Summarize the major functions the product must perform or must let the user perform. Detai</w:t>
+      </w:r>
+      <w:r>
+        <w:t>ls will be provided in Section 5</w:t>
+      </w:r>
+      <w:r>
+        <w:t>, so only a high level summary (such as a bullet list) is needed here. Organize the functions to make them understan</w:t>
+      </w:r>
+      <w:r>
+        <w:t>dable to any reader of the SRS.</w:t>
       </w:r>
       <w:r>
         <w:t xml:space="preserve"> </w:t>
@@ -7310,11 +6896,11 @@
       <w:pPr>
         <w:pStyle w:val="Sub-Section"/>
       </w:pPr>
-      <w:bookmarkStart w:id="42" w:name="_Toc439994675"/>
-      <w:bookmarkStart w:id="43" w:name="_Toc441230980"/>
-      <w:bookmarkStart w:id="44" w:name="_Toc90274902"/>
-      <w:r>
-        <w:t>Product Functions</w:t>
+      <w:bookmarkStart w:id="42" w:name="_Toc439994676"/>
+      <w:bookmarkStart w:id="43" w:name="_Toc441230981"/>
+      <w:bookmarkStart w:id="44" w:name="_Toc90274903"/>
+      <w:r>
+        <w:t>User Classes and Characteristics</w:t>
       </w:r>
       <w:bookmarkEnd w:id="42"/>
       <w:bookmarkEnd w:id="43"/>
@@ -7325,16 +6911,7 @@
         <w:t xml:space="preserve"> </w:t>
       </w:r>
       <w:r>
-        <w:t>Summarize the major functions the product must perform or must let the user perform. Detai</w:t>
-      </w:r>
-      <w:r>
-        <w:t>ls will be provided in Section 5</w:t>
-      </w:r>
-      <w:r>
-        <w:t>, so only a high level summary (such as a bullet list) is needed here. Organize the functions to make them understan</w:t>
-      </w:r>
-      <w:r>
-        <w:t>dable to any reader of the SRS.</w:t>
+        <w:t>Identify the various user classes that you anticipate will use this product. User classes may be differentiated based on frequency of use, subset of product functions used, technical expertise, security or privilege levels, educational level, or experience. Describe the pertinent characteristics of each user class. Certain requirements may pertain only to certain user classes. Distinguish the most important user classes for this product from those who are less important to satisfy.</w:t>
       </w:r>
       <w:r>
         <w:t xml:space="preserve"> </w:t>
@@ -7344,11 +6921,12 @@
       <w:pPr>
         <w:pStyle w:val="Sub-Section"/>
       </w:pPr>
-      <w:bookmarkStart w:id="45" w:name="_Toc439994676"/>
-      <w:bookmarkStart w:id="46" w:name="_Toc441230981"/>
-      <w:bookmarkStart w:id="47" w:name="_Toc90274903"/>
-      <w:r>
-        <w:t>User Classes and Characteristics</w:t>
+      <w:bookmarkStart w:id="45" w:name="_Toc439994677"/>
+      <w:bookmarkStart w:id="46" w:name="_Toc441230982"/>
+      <w:bookmarkStart w:id="47" w:name="_Toc90274904"/>
+      <w:r>
+        <w:lastRenderedPageBreak/>
+        <w:t>Operating Environment</w:t>
       </w:r>
       <w:bookmarkEnd w:id="45"/>
       <w:bookmarkEnd w:id="46"/>
@@ -7359,7 +6937,7 @@
         <w:t xml:space="preserve"> </w:t>
       </w:r>
       <w:r>
-        <w:t>Identify the various user classes that you anticipate will use this product. User classes may be differentiated based on frequency of use, subset of product functions used, technical expertise, security or privilege levels, educational level, or experience. Describe the pertinent characteristics of each user class. Certain requirements may pertain only to certain user classes. Distinguish the most important user classes for this product from those who are less important to satisfy.</w:t>
+        <w:t>Describe the environment in which the software will operate, including the hardware platform, operating system and versions, and any other software components or applications with which it must peacefully coexist.</w:t>
       </w:r>
       <w:r>
         <w:t xml:space="preserve"> </w:t>
@@ -7369,12 +6947,11 @@
       <w:pPr>
         <w:pStyle w:val="Sub-Section"/>
       </w:pPr>
-      <w:bookmarkStart w:id="48" w:name="_Toc439994677"/>
-      <w:bookmarkStart w:id="49" w:name="_Toc441230982"/>
-      <w:bookmarkStart w:id="50" w:name="_Toc90274904"/>
-      <w:r>
-        <w:lastRenderedPageBreak/>
-        <w:t>Operating Environment</w:t>
+      <w:bookmarkStart w:id="48" w:name="_Toc439994678"/>
+      <w:bookmarkStart w:id="49" w:name="_Toc441230983"/>
+      <w:bookmarkStart w:id="50" w:name="_Toc90274905"/>
+      <w:r>
+        <w:t>Design and Implementation Constraints</w:t>
       </w:r>
       <w:bookmarkEnd w:id="48"/>
       <w:bookmarkEnd w:id="49"/>
@@ -7385,7 +6962,7 @@
         <w:t xml:space="preserve"> </w:t>
       </w:r>
       <w:r>
-        <w:t>Describe the environment in which the software will operate, including the hardware platform, operating system and versions, and any other software components or applications with which it must peacefully coexist.</w:t>
+        <w:t>Describe any items or issues that will limit the options available to the developers. These might include: corporate or regulatory policies; hardware limitations (timing requirements, memory requirements); interfaces to other applications; specific technologies, tools, and databases to be used; parallel operations; language requirements; communications protocols; security considerations; design conventions or programming standards (for example, if the customer’s organization will be responsible for maintaining the delivered software).</w:t>
       </w:r>
       <w:r>
         <w:t xml:space="preserve"> </w:t>
@@ -7395,11 +6972,11 @@
       <w:pPr>
         <w:pStyle w:val="Sub-Section"/>
       </w:pPr>
-      <w:bookmarkStart w:id="51" w:name="_Toc439994678"/>
-      <w:bookmarkStart w:id="52" w:name="_Toc441230983"/>
-      <w:bookmarkStart w:id="53" w:name="_Toc90274905"/>
-      <w:r>
-        <w:t>Design and Implementation Constraints</w:t>
+      <w:bookmarkStart w:id="51" w:name="_Toc439994679"/>
+      <w:bookmarkStart w:id="52" w:name="_Toc441230984"/>
+      <w:bookmarkStart w:id="53" w:name="_Toc90274906"/>
+      <w:r>
+        <w:t>User Documentation</w:t>
       </w:r>
       <w:bookmarkEnd w:id="51"/>
       <w:bookmarkEnd w:id="52"/>
@@ -7407,24 +6984,21 @@
     </w:p>
     <w:p>
       <w:r>
+        <w:t>List the user documentation components (such as user manuals, on-line help, and tutorials) that will be delivered along with the software. Identify any known user documentation delivery formats or standards.</w:t>
+      </w:r>
+      <w:r>
         <w:t xml:space="preserve"> </w:t>
       </w:r>
-      <w:r>
-        <w:t>Describe any items or issues that will limit the options available to the developers. These might include: corporate or regulatory policies; hardware limitations (timing requirements, memory requirements); interfaces to other applications; specific technologies, tools, and databases to be used; parallel operations; language requirements; communications protocols; security considerations; design conventions or programming standards (for example, if the customer’s organization will be responsible for maintaining the delivered software).</w:t>
-      </w:r>
-      <w:r>
-        <w:t xml:space="preserve"> </w:t>
-      </w:r>
     </w:p>
     <w:p>
       <w:pPr>
         <w:pStyle w:val="Sub-Section"/>
       </w:pPr>
-      <w:bookmarkStart w:id="54" w:name="_Toc439994679"/>
-      <w:bookmarkStart w:id="55" w:name="_Toc441230984"/>
-      <w:bookmarkStart w:id="56" w:name="_Toc90274906"/>
-      <w:r>
-        <w:t>User Documentation</w:t>
+      <w:bookmarkStart w:id="54" w:name="_Toc439994680"/>
+      <w:bookmarkStart w:id="55" w:name="_Toc441230985"/>
+      <w:bookmarkStart w:id="56" w:name="_Toc90274907"/>
+      <w:r>
+        <w:t>Assumptions and Dependencies</w:t>
       </w:r>
       <w:bookmarkEnd w:id="54"/>
       <w:bookmarkEnd w:id="55"/>
@@ -7432,61 +7006,64 @@
     </w:p>
     <w:p>
       <w:r>
-        <w:t>List the user documentation components (such as user manuals, on-line help, and tutorials) that will be delivered along with the software. Identify any known user documentation delivery formats or standards.</w:t>
-      </w:r>
-      <w:r>
         <w:t xml:space="preserve"> </w:t>
       </w:r>
-    </w:p>
-    <w:p>
-      <w:pPr>
-        <w:pStyle w:val="Sub-Section"/>
-      </w:pPr>
-      <w:bookmarkStart w:id="57" w:name="_Toc439994680"/>
-      <w:bookmarkStart w:id="58" w:name="_Toc441230985"/>
-      <w:bookmarkStart w:id="59" w:name="_Toc90274907"/>
-      <w:r>
-        <w:t>Assumptions and Dependencies</w:t>
+      <w:r>
+        <w:t>List any assumed factors (as opposed to known facts) that could affect the requirements stated in the SRS. These could include third-party or commercial components that you plan to use, issues around the development or operating environment, or constraints. The project could be affected if these assumptions are incorrect, are not shared, or change. Also identify any dependencies the project has on external factors, such as software components that you intend to reuse from another project, unless they are already documented elsewhere (for example, in the vision and scope document or the project plan).</w:t>
+      </w:r>
+      <w:r>
+        <w:t xml:space="preserve"> </w:t>
+      </w:r>
+    </w:p>
+    <w:p>
+      <w:pPr>
+        <w:pStyle w:val="Section"/>
+      </w:pPr>
+      <w:bookmarkStart w:id="57" w:name="_Toc439994682"/>
+      <w:bookmarkStart w:id="58" w:name="_Toc441230986"/>
+      <w:bookmarkStart w:id="59" w:name="_Toc90274908"/>
+      <w:r>
+        <w:lastRenderedPageBreak/>
+        <w:t>External Interface Requirements</w:t>
       </w:r>
       <w:bookmarkEnd w:id="57"/>
       <w:bookmarkEnd w:id="58"/>
       <w:bookmarkEnd w:id="59"/>
     </w:p>
     <w:p>
-      <w:r>
-        <w:t xml:space="preserve"> </w:t>
-      </w:r>
-      <w:r>
-        <w:t>List any assumed factors (as opposed to known facts) that could affect the requirements stated in the SRS. These could include third-party or commercial components that you plan to use, issues around the development or operating environment, or constraints. The project could be affected if these assumptions are incorrect, are not shared, or change. Also identify any dependencies the project has on external factors, such as software components that you intend to reuse from another project, unless they are already documented elsewhere (for example, in the vision and scope document or the project plan).</w:t>
-      </w:r>
-      <w:r>
-        <w:t xml:space="preserve"> </w:t>
-      </w:r>
-    </w:p>
-    <w:p>
-      <w:pPr>
-        <w:pStyle w:val="Section"/>
-      </w:pPr>
-      <w:bookmarkStart w:id="60" w:name="_Toc439994682"/>
-      <w:bookmarkStart w:id="61" w:name="_Toc441230986"/>
-      <w:bookmarkStart w:id="62" w:name="_Toc90274908"/>
-      <w:r>
-        <w:lastRenderedPageBreak/>
-        <w:t>External Interface Requirements</w:t>
+      <w:pPr>
+        <w:pStyle w:val="Sub-Section"/>
+      </w:pPr>
+      <w:bookmarkStart w:id="60" w:name="_Toc441230987"/>
+      <w:bookmarkStart w:id="61" w:name="_Toc90274909"/>
+      <w:r>
+        <w:t>User Interfaces</w:t>
       </w:r>
       <w:bookmarkEnd w:id="60"/>
       <w:bookmarkEnd w:id="61"/>
+    </w:p>
+    <w:p>
+      <w:r>
+        <w:t xml:space="preserve"> </w:t>
+      </w:r>
+      <w:r>
+        <w:t>Describe the logical characteristics of each interface between the software product and the users. This may include sample screen images, any GUI standards or product family style guides that are to be followed, screen layout constraints, standard buttons and functions (e.g., help) that will appear on every screen, keyboard shortcuts, error message display standards, and so on. Define the software components for which a user interface is needed. Details of the user interface design should be documented in a separate user interface specification.</w:t>
+      </w:r>
+      <w:r>
+        <w:t xml:space="preserve"> </w:t>
+      </w:r>
+    </w:p>
+    <w:p>
+      <w:pPr>
+        <w:pStyle w:val="Sub-Section"/>
+      </w:pPr>
+      <w:bookmarkStart w:id="62" w:name="_Toc439994684"/>
+      <w:bookmarkStart w:id="63" w:name="_Toc441230988"/>
+      <w:bookmarkStart w:id="64" w:name="_Toc90274910"/>
+      <w:r>
+        <w:t>Hardware Interfaces</w:t>
+      </w:r>
       <w:bookmarkEnd w:id="62"/>
-    </w:p>
-    <w:p>
-      <w:pPr>
-        <w:pStyle w:val="Sub-Section"/>
-      </w:pPr>
-      <w:bookmarkStart w:id="63" w:name="_Toc441230987"/>
-      <w:bookmarkStart w:id="64" w:name="_Toc90274909"/>
-      <w:r>
-        <w:t>User Interfaces</w:t>
-      </w:r>
       <w:bookmarkEnd w:id="63"/>
       <w:bookmarkEnd w:id="64"/>
     </w:p>
@@ -7495,7 +7072,7 @@
         <w:t xml:space="preserve"> </w:t>
       </w:r>
       <w:r>
-        <w:t>Describe the logical characteristics of each interface between the software product and the users. This may include sample screen images, any GUI standards or product family style guides that are to be followed, screen layout constraints, standard buttons and functions (e.g., help) that will appear on every screen, keyboard shortcuts, error message display standards, and so on. Define the software components for which a user interface is needed. Details of the user interface design should be documented in a separate user interface specification.</w:t>
+        <w:t>Describe the logical and physical characteristics of each interface between the software product and the hardware components of the system. This may include the supported device types, the nature of the data and control interactions between the software and the hardware, and communication protocols to be used.</w:t>
       </w:r>
       <w:r>
         <w:t xml:space="preserve"> </w:t>
@@ -7505,11 +7082,11 @@
       <w:pPr>
         <w:pStyle w:val="Sub-Section"/>
       </w:pPr>
-      <w:bookmarkStart w:id="65" w:name="_Toc439994684"/>
-      <w:bookmarkStart w:id="66" w:name="_Toc441230988"/>
-      <w:bookmarkStart w:id="67" w:name="_Toc90274910"/>
-      <w:r>
-        <w:t>Hardware Interfaces</w:t>
+      <w:bookmarkStart w:id="65" w:name="_Toc439994685"/>
+      <w:bookmarkStart w:id="66" w:name="_Toc441230989"/>
+      <w:bookmarkStart w:id="67" w:name="_Toc90274911"/>
+      <w:r>
+        <w:t>Software Interfaces</w:t>
       </w:r>
       <w:bookmarkEnd w:id="65"/>
       <w:bookmarkEnd w:id="66"/>
@@ -7520,7 +7097,7 @@
         <w:t xml:space="preserve"> </w:t>
       </w:r>
       <w:r>
-        <w:t>Describe the logical and physical characteristics of each interface between the software product and the hardware components of the system. This may include the supported device types, the nature of the data and control interactions between the software and the hardware, and communication protocols to be used.</w:t>
+        <w:t>Describe the connections between this product and other specific software components (name and version), including databases, operating systems, tools, libraries, and integrated commercial components. Identify the data items or messages coming into the system and going out and describe the purpose of each. Describe the services needed and the nature of communications. Refer to documents that describe detailed application programming interface protocols. Identify data that will be shared across software components. If the data sharing mechanism must be implemented in a specific way (for example, use of a global data area in a multitasking operating system), specify this as an implementation constraint.</w:t>
       </w:r>
       <w:r>
         <w:t xml:space="preserve"> </w:t>
@@ -7530,11 +7107,11 @@
       <w:pPr>
         <w:pStyle w:val="Sub-Section"/>
       </w:pPr>
-      <w:bookmarkStart w:id="68" w:name="_Toc439994685"/>
-      <w:bookmarkStart w:id="69" w:name="_Toc441230989"/>
-      <w:bookmarkStart w:id="70" w:name="_Toc90274911"/>
-      <w:r>
-        <w:t>Software Interfaces</w:t>
+      <w:bookmarkStart w:id="68" w:name="_Toc439994686"/>
+      <w:bookmarkStart w:id="69" w:name="_Toc441230990"/>
+      <w:bookmarkStart w:id="70" w:name="_Toc90274912"/>
+      <w:r>
+        <w:t>Communications Interfaces</w:t>
       </w:r>
       <w:bookmarkEnd w:id="68"/>
       <w:bookmarkEnd w:id="69"/>
@@ -7545,31 +7122,6 @@
         <w:t xml:space="preserve"> </w:t>
       </w:r>
       <w:r>
-        <w:t>Describe the connections between this product and other specific software components (name and version), including databases, operating systems, tools, libraries, and integrated commercial components. Identify the data items or messages coming into the system and going out and describe the purpose of each. Describe the services needed and the nature of communications. Refer to documents that describe detailed application programming interface protocols. Identify data that will be shared across software components. If the data sharing mechanism must be implemented in a specific way (for example, use of a global data area in a multitasking operating system), specify this as an implementation constraint.</w:t>
-      </w:r>
-      <w:r>
-        <w:t xml:space="preserve"> </w:t>
-      </w:r>
-    </w:p>
-    <w:p>
-      <w:pPr>
-        <w:pStyle w:val="Sub-Section"/>
-      </w:pPr>
-      <w:bookmarkStart w:id="71" w:name="_Toc439994686"/>
-      <w:bookmarkStart w:id="72" w:name="_Toc441230990"/>
-      <w:bookmarkStart w:id="73" w:name="_Toc90274912"/>
-      <w:r>
-        <w:t>Communications Interfaces</w:t>
-      </w:r>
-      <w:bookmarkEnd w:id="71"/>
-      <w:bookmarkEnd w:id="72"/>
-      <w:bookmarkEnd w:id="73"/>
-    </w:p>
-    <w:p>
-      <w:r>
-        <w:t xml:space="preserve"> </w:t>
-      </w:r>
-      <w:r>
         <w:t xml:space="preserve">Describe the requirements associated with any communications functions required by this product, including e-mail, web browser, network server communications protocols, electronic forms, and so on. Define any pertinent message formatting. Identify any communication standards </w:t>
       </w:r>
       <w:r>
@@ -7584,10 +7136,10 @@
       <w:pPr>
         <w:pStyle w:val="Section"/>
       </w:pPr>
-      <w:bookmarkStart w:id="74" w:name="_Toc90274923"/>
-      <w:bookmarkStart w:id="75" w:name="_Toc439994687"/>
-      <w:bookmarkStart w:id="76" w:name="_Toc441230991"/>
-      <w:bookmarkStart w:id="77" w:name="_Toc90274913"/>
+      <w:bookmarkStart w:id="71" w:name="_Toc90274923"/>
+      <w:bookmarkStart w:id="72" w:name="_Toc439994687"/>
+      <w:bookmarkStart w:id="73" w:name="_Toc441230991"/>
+      <w:bookmarkStart w:id="74" w:name="_Toc90274913"/>
       <w:r>
         <w:rPr>
           <w:rFonts w:eastAsia="Cambria"/>
@@ -7606,7 +7158,7 @@
         </w:rPr>
         <w:t>Gathering</w:t>
       </w:r>
-      <w:bookmarkEnd w:id="74"/>
+      <w:bookmarkEnd w:id="71"/>
     </w:p>
     <w:p>
       <w:pPr>
@@ -7653,7 +7205,7 @@
                     <pic:cNvPicPr preferRelativeResize="0"/>
                   </pic:nvPicPr>
                   <pic:blipFill>
-                    <a:blip r:embed="rId14"/>
+                    <a:blip r:embed="rId11"/>
                     <a:srcRect/>
                     <a:stretch>
                       <a:fillRect/>
@@ -7680,7 +7232,7 @@
       <w:pPr>
         <w:pStyle w:val="Caption"/>
       </w:pPr>
-      <w:bookmarkStart w:id="78" w:name="_Toc90274942"/>
+      <w:bookmarkStart w:id="75" w:name="_Toc90274942"/>
       <w:r>
         <w:t xml:space="preserve">Figure </w:t>
       </w:r>
@@ -7698,7 +7250,7 @@
       <w:r>
         <w:t>Sample Sketch Mockup</w:t>
       </w:r>
-      <w:bookmarkEnd w:id="78"/>
+      <w:bookmarkEnd w:id="75"/>
     </w:p>
     <w:p>
       <w:r>
@@ -7713,7 +7265,7 @@
           <w:numId w:val="1"/>
         </w:numPr>
       </w:pPr>
-      <w:hyperlink r:id="rId15">
+      <w:hyperlink r:id="rId12">
         <w:r>
           <w:rPr>
             <w:rFonts w:ascii="Calibri" w:hAnsi="Calibri"/>
@@ -7732,7 +7284,7 @@
           <w:numId w:val="1"/>
         </w:numPr>
       </w:pPr>
-      <w:hyperlink r:id="rId16">
+      <w:hyperlink r:id="rId13">
         <w:r>
           <w:rPr>
             <w:rFonts w:ascii="Calibri" w:hAnsi="Calibri"/>
@@ -7751,7 +7303,7 @@
           <w:numId w:val="1"/>
         </w:numPr>
       </w:pPr>
-      <w:hyperlink r:id="rId17">
+      <w:hyperlink r:id="rId14">
         <w:r>
           <w:rPr>
             <w:rFonts w:ascii="Calibri" w:hAnsi="Calibri"/>
@@ -7770,7 +7322,7 @@
           <w:numId w:val="1"/>
         </w:numPr>
       </w:pPr>
-      <w:hyperlink r:id="rId18" w:history="1">
+      <w:hyperlink r:id="rId15" w:history="1">
         <w:r>
           <w:rPr>
             <w:rStyle w:val="Hyperlink"/>
@@ -7787,34 +7339,34 @@
         <w:lastRenderedPageBreak/>
         <w:t>System Features</w:t>
       </w:r>
-      <w:bookmarkEnd w:id="75"/>
+      <w:bookmarkEnd w:id="72"/>
+      <w:bookmarkEnd w:id="73"/>
+      <w:bookmarkEnd w:id="74"/>
+    </w:p>
+    <w:p>
+      <w:r>
+        <w:t xml:space="preserve"> </w:t>
+      </w:r>
+      <w:r>
+        <w:t>This template illustrates organizing the functional requirements for the product by system features, the major services provided by the product. You may prefer to organize this section by use case, mode of operation, user class, object class, functional hierarchy, or combinations of these, whatever makes the most logical sense for your product.</w:t>
+      </w:r>
+      <w:r>
+        <w:t xml:space="preserve"> </w:t>
+      </w:r>
+    </w:p>
+    <w:p>
+      <w:pPr>
+        <w:pStyle w:val="Sub-Section"/>
+      </w:pPr>
+      <w:bookmarkStart w:id="76" w:name="_Toc439994688"/>
+      <w:bookmarkStart w:id="77" w:name="_Toc441230992"/>
+      <w:bookmarkStart w:id="78" w:name="_Toc90274914"/>
+      <w:r>
+        <w:t>System Feature 1</w:t>
+      </w:r>
       <w:bookmarkEnd w:id="76"/>
       <w:bookmarkEnd w:id="77"/>
-    </w:p>
-    <w:p>
-      <w:r>
-        <w:t xml:space="preserve"> </w:t>
-      </w:r>
-      <w:r>
-        <w:t>This template illustrates organizing the functional requirements for the product by system features, the major services provided by the product. You may prefer to organize this section by use case, mode of operation, user class, object class, functional hierarchy, or combinations of these, whatever makes the most logical sense for your product.</w:t>
-      </w:r>
-      <w:r>
-        <w:t xml:space="preserve"> </w:t>
-      </w:r>
-    </w:p>
-    <w:p>
-      <w:pPr>
-        <w:pStyle w:val="Sub-Section"/>
-      </w:pPr>
-      <w:bookmarkStart w:id="79" w:name="_Toc439994688"/>
-      <w:bookmarkStart w:id="80" w:name="_Toc441230992"/>
-      <w:bookmarkStart w:id="81" w:name="_Toc90274914"/>
-      <w:r>
-        <w:t>System Feature 1</w:t>
-      </w:r>
-      <w:bookmarkEnd w:id="79"/>
-      <w:bookmarkEnd w:id="80"/>
-      <w:bookmarkEnd w:id="81"/>
+      <w:bookmarkEnd w:id="78"/>
     </w:p>
     <w:p>
       <w:pPr>
@@ -7944,38 +7496,63 @@
       <w:pPr>
         <w:pStyle w:val="Sub-Section"/>
       </w:pPr>
-      <w:bookmarkStart w:id="82" w:name="_Toc439994689"/>
-      <w:bookmarkStart w:id="83" w:name="_Toc441230993"/>
-      <w:bookmarkStart w:id="84" w:name="_Toc90274915"/>
+      <w:bookmarkStart w:id="79" w:name="_Toc439994689"/>
+      <w:bookmarkStart w:id="80" w:name="_Toc441230993"/>
+      <w:bookmarkStart w:id="81" w:name="_Toc90274915"/>
       <w:r>
         <w:lastRenderedPageBreak/>
         <w:t>System Feature 2 (and so on)</w:t>
       </w:r>
+      <w:bookmarkEnd w:id="79"/>
+      <w:bookmarkEnd w:id="80"/>
+      <w:bookmarkEnd w:id="81"/>
+    </w:p>
+    <w:p>
+      <w:pPr>
+        <w:pStyle w:val="Section"/>
+      </w:pPr>
+      <w:bookmarkStart w:id="82" w:name="_Toc441230994"/>
+      <w:bookmarkStart w:id="83" w:name="_Toc90274916"/>
+      <w:bookmarkStart w:id="84" w:name="_Toc439994690"/>
+      <w:r>
+        <w:t>Other Nonfunctional Requirements</w:t>
+      </w:r>
       <w:bookmarkEnd w:id="82"/>
       <w:bookmarkEnd w:id="83"/>
+    </w:p>
+    <w:p>
+      <w:pPr>
+        <w:pStyle w:val="Sub-Section"/>
+      </w:pPr>
+      <w:bookmarkStart w:id="85" w:name="_Toc441230995"/>
+      <w:bookmarkStart w:id="86" w:name="_Toc90274917"/>
+      <w:r>
+        <w:t>Performance Requirements</w:t>
+      </w:r>
       <w:bookmarkEnd w:id="84"/>
-    </w:p>
-    <w:p>
-      <w:pPr>
-        <w:pStyle w:val="Section"/>
-      </w:pPr>
-      <w:bookmarkStart w:id="85" w:name="_Toc441230994"/>
-      <w:bookmarkStart w:id="86" w:name="_Toc90274916"/>
-      <w:bookmarkStart w:id="87" w:name="_Toc439994690"/>
-      <w:r>
-        <w:t>Other Nonfunctional Requirements</w:t>
-      </w:r>
       <w:bookmarkEnd w:id="85"/>
       <w:bookmarkEnd w:id="86"/>
     </w:p>
     <w:p>
+      <w:r>
+        <w:t xml:space="preserve"> </w:t>
+      </w:r>
+      <w:r>
+        <w:t>If there are performance requirements for the product under various circumstances, state them here and explain their rationale, to help the developers understand the intent and make suitable design choices. Specify the timing relationships for real time systems. Make such requirements as specific as possible. You may need to state performance requirements for individual functional requirements or features.</w:t>
+      </w:r>
+      <w:r>
+        <w:t xml:space="preserve"> </w:t>
+      </w:r>
+    </w:p>
+    <w:p>
       <w:pPr>
         <w:pStyle w:val="Sub-Section"/>
       </w:pPr>
-      <w:bookmarkStart w:id="88" w:name="_Toc441230995"/>
-      <w:bookmarkStart w:id="89" w:name="_Toc90274917"/>
-      <w:r>
-        <w:t>Performance Requirements</w:t>
+      <w:bookmarkStart w:id="87" w:name="_Toc439994691"/>
+      <w:bookmarkStart w:id="88" w:name="_Toc441230996"/>
+      <w:bookmarkStart w:id="89" w:name="_Toc90274918"/>
+      <w:r>
+        <w:t>Safety Requirements</w:t>
       </w:r>
       <w:bookmarkEnd w:id="87"/>
       <w:bookmarkEnd w:id="88"/>
@@ -7986,7 +7563,7 @@
         <w:t xml:space="preserve"> </w:t>
       </w:r>
       <w:r>
-        <w:t>If there are performance requirements for the product under various circumstances, state them here and explain their rationale, to help the developers understand the intent and make suitable design choices. Specify the timing relationships for real time systems. Make such requirements as specific as possible. You may need to state performance requirements for individual functional requirements or features.</w:t>
+        <w:t>Specify those requirements that are concerned with possible loss, damage, or harm that could result from the use of the product. Define any safeguards or actions that must be taken, as well as actions that must be prevented. Refer to any external policies or regulations that state safety issues that affect the product’s design or use. Define any safety certifications that must be satisfied.</w:t>
       </w:r>
       <w:r>
         <w:t xml:space="preserve"> </w:t>
@@ -7996,11 +7573,11 @@
       <w:pPr>
         <w:pStyle w:val="Sub-Section"/>
       </w:pPr>
-      <w:bookmarkStart w:id="90" w:name="_Toc439994691"/>
-      <w:bookmarkStart w:id="91" w:name="_Toc441230996"/>
-      <w:bookmarkStart w:id="92" w:name="_Toc90274918"/>
-      <w:r>
-        <w:t>Safety Requirements</w:t>
+      <w:bookmarkStart w:id="90" w:name="_Toc439994692"/>
+      <w:bookmarkStart w:id="91" w:name="_Toc441230997"/>
+      <w:bookmarkStart w:id="92" w:name="_Toc90274919"/>
+      <w:r>
+        <w:t>Security Requirements</w:t>
       </w:r>
       <w:bookmarkEnd w:id="90"/>
       <w:bookmarkEnd w:id="91"/>
@@ -8011,7 +7588,7 @@
         <w:t xml:space="preserve"> </w:t>
       </w:r>
       <w:r>
-        <w:t>Specify those requirements that are concerned with possible loss, damage, or harm that could result from the use of the product. Define any safeguards or actions that must be taken, as well as actions that must be prevented. Refer to any external policies or regulations that state safety issues that affect the product’s design or use. Define any safety certifications that must be satisfied.</w:t>
+        <w:t>Specify any requirements regarding security or privacy issues surrounding use of the product or protection of the data used or created by the product. Define any user identity authentication requirements. Refer to any external policies or regulations containing security issues that affect the product. Define any security or privacy certifications that must be satisfied.</w:t>
       </w:r>
       <w:r>
         <w:t xml:space="preserve"> </w:t>
@@ -8021,11 +7598,11 @@
       <w:pPr>
         <w:pStyle w:val="Sub-Section"/>
       </w:pPr>
-      <w:bookmarkStart w:id="93" w:name="_Toc439994692"/>
-      <w:bookmarkStart w:id="94" w:name="_Toc441230997"/>
-      <w:bookmarkStart w:id="95" w:name="_Toc90274919"/>
-      <w:r>
-        <w:t>Security Requirements</w:t>
+      <w:bookmarkStart w:id="93" w:name="_Toc439994693"/>
+      <w:bookmarkStart w:id="94" w:name="_Toc441230998"/>
+      <w:bookmarkStart w:id="95" w:name="_Toc90274920"/>
+      <w:r>
+        <w:t>Software Quality Attributes</w:t>
       </w:r>
       <w:bookmarkEnd w:id="93"/>
       <w:bookmarkEnd w:id="94"/>
@@ -8036,7 +7613,7 @@
         <w:t xml:space="preserve"> </w:t>
       </w:r>
       <w:r>
-        <w:t>Specify any requirements regarding security or privacy issues surrounding use of the product or protection of the data used or created by the product. Define any user identity authentication requirements. Refer to any external policies or regulations containing security issues that affect the product. Define any security or privacy certifications that must be satisfied.</w:t>
+        <w:t>Specify any additional quality characteristics for the product that will be important to either the customers or the developers. Some to consider are: adaptability, availability, correctness, flexibility, interoperability, maintainability, portability, reliability, reusability, robustness, testability, and usability. Write these to be specific, quantitative, and verifiable when possible. At the least, clarify the relative preferences for various attributes, such as ease of use over ease of learning.</w:t>
       </w:r>
       <w:r>
         <w:t xml:space="preserve"> </w:t>
@@ -8046,11 +7623,12 @@
       <w:pPr>
         <w:pStyle w:val="Sub-Section"/>
       </w:pPr>
-      <w:bookmarkStart w:id="96" w:name="_Toc439994693"/>
-      <w:bookmarkStart w:id="97" w:name="_Toc441230998"/>
-      <w:bookmarkStart w:id="98" w:name="_Toc90274920"/>
-      <w:r>
-        <w:t>Software Quality Attributes</w:t>
+      <w:bookmarkStart w:id="96" w:name="_Toc439994694"/>
+      <w:bookmarkStart w:id="97" w:name="_Toc441230999"/>
+      <w:bookmarkStart w:id="98" w:name="_Toc90274921"/>
+      <w:r>
+        <w:lastRenderedPageBreak/>
+        <w:t>Business Rules</w:t>
       </w:r>
       <w:bookmarkEnd w:id="96"/>
       <w:bookmarkEnd w:id="97"/>
@@ -8061,7 +7639,7 @@
         <w:t xml:space="preserve"> </w:t>
       </w:r>
       <w:r>
-        <w:t>Specify any additional quality characteristics for the product that will be important to either the customers or the developers. Some to consider are: adaptability, availability, correctness, flexibility, interoperability, maintainability, portability, reliability, reusability, robustness, testability, and usability. Write these to be specific, quantitative, and verifiable when possible. At the least, clarify the relative preferences for various attributes, such as ease of use over ease of learning.</w:t>
+        <w:t>List any operating principles about the product, such as which individuals or roles can perform which functions under specific circumstances. These are not functional requirements in themselves, but they may imply certain functional requirements to enforce the rules.</w:t>
       </w:r>
       <w:r>
         <w:t xml:space="preserve"> </w:t>
@@ -8069,14 +7647,13 @@
     </w:p>
     <w:p>
       <w:pPr>
-        <w:pStyle w:val="Sub-Section"/>
-      </w:pPr>
-      <w:bookmarkStart w:id="99" w:name="_Toc439994694"/>
-      <w:bookmarkStart w:id="100" w:name="_Toc441230999"/>
-      <w:bookmarkStart w:id="101" w:name="_Toc90274921"/>
-      <w:r>
-        <w:lastRenderedPageBreak/>
-        <w:t>Business Rules</w:t>
+        <w:pStyle w:val="Section"/>
+      </w:pPr>
+      <w:bookmarkStart w:id="99" w:name="_Toc439994695"/>
+      <w:bookmarkStart w:id="100" w:name="_Toc441231000"/>
+      <w:bookmarkStart w:id="101" w:name="_Toc90274922"/>
+      <w:r>
+        <w:t>Other Requirements</w:t>
       </w:r>
       <w:bookmarkEnd w:id="99"/>
       <w:bookmarkEnd w:id="100"/>
@@ -8087,7 +7664,7 @@
         <w:t xml:space="preserve"> </w:t>
       </w:r>
       <w:r>
-        <w:t>List any operating principles about the product, such as which individuals or roles can perform which functions under specific circumstances. These are not functional requirements in themselves, but they may imply certain functional requirements to enforce the rules.</w:t>
+        <w:t>Define any other requirements not covered elsewhere in the SRS. This might include database requirements, internationalization requirements, legal requirements, reuse objectives for the project, and so on. Add any new sections that are pertinent to the project.</w:t>
       </w:r>
       <w:r>
         <w:t xml:space="preserve"> </w:t>
@@ -8097,39 +7674,14 @@
       <w:pPr>
         <w:pStyle w:val="Section"/>
       </w:pPr>
-      <w:bookmarkStart w:id="102" w:name="_Toc439994695"/>
-      <w:bookmarkStart w:id="103" w:name="_Toc441231000"/>
-      <w:bookmarkStart w:id="104" w:name="_Toc90274922"/>
-      <w:r>
-        <w:t>Other Requirements</w:t>
-      </w:r>
-      <w:bookmarkEnd w:id="102"/>
-      <w:bookmarkEnd w:id="103"/>
-      <w:bookmarkEnd w:id="104"/>
-    </w:p>
-    <w:p>
-      <w:r>
-        <w:t xml:space="preserve"> </w:t>
-      </w:r>
-      <w:r>
-        <w:t>Define any other requirements not covered elsewhere in the SRS. This might include database requirements, internationalization requirements, legal requirements, reuse objectives for the project, and so on. Add any new sections that are pertinent to the project.</w:t>
-      </w:r>
-      <w:r>
-        <w:t xml:space="preserve"> </w:t>
-      </w:r>
-    </w:p>
-    <w:p>
-      <w:pPr>
-        <w:pStyle w:val="Section"/>
-      </w:pPr>
-      <w:bookmarkStart w:id="105" w:name="_Toc90274924"/>
+      <w:bookmarkStart w:id="102" w:name="_Toc90274924"/>
       <w:r>
         <w:rPr>
           <w:rFonts w:eastAsia="Cambria"/>
         </w:rPr>
         <w:t>Requirements Analysis</w:t>
       </w:r>
-      <w:bookmarkEnd w:id="105"/>
+      <w:bookmarkEnd w:id="102"/>
     </w:p>
     <w:p>
       <w:r>
@@ -8210,7 +7762,7 @@
       <w:r>
         <w:t xml:space="preserve"> </w:t>
       </w:r>
-      <w:bookmarkStart w:id="106" w:name="_Toc90274925"/>
+      <w:bookmarkStart w:id="103" w:name="_Toc90274925"/>
     </w:p>
     <w:p>
       <w:pPr>
@@ -8222,17 +7774,12 @@
         </w:rPr>
         <w:t>Use Cases</w:t>
       </w:r>
-      <w:bookmarkEnd w:id="106"/>
-    </w:p>
-    <w:p>
-      <w:r>
-        <w:t xml:space="preserve">To draw your UML diagrams, use a computerized tool such as </w:t>
-      </w:r>
-      <w:proofErr w:type="spellStart"/>
-      <w:r>
-        <w:t>Modelio</w:t>
-      </w:r>
-      <w:proofErr w:type="spellEnd"/>
+      <w:bookmarkEnd w:id="103"/>
+    </w:p>
+    <w:p>
+      <w:r>
+        <w:t>To draw your UML diagrams, use a computerized tool such as Modelio</w:t>
+      </w:r>
       <w:r>
         <w:rPr>
           <w:vertAlign w:val="superscript"/>
@@ -8240,13 +7787,8 @@
         <w:footnoteReference w:id="1"/>
       </w:r>
       <w:r>
-        <w:t xml:space="preserve"> or </w:t>
-      </w:r>
-      <w:proofErr w:type="spellStart"/>
-      <w:r>
-        <w:t>StarUML</w:t>
-      </w:r>
-      <w:proofErr w:type="spellEnd"/>
+        <w:t xml:space="preserve"> or StarUML</w:t>
+      </w:r>
       <w:r>
         <w:rPr>
           <w:vertAlign w:val="superscript"/>
@@ -8254,13 +7796,8 @@
         <w:footnoteReference w:id="2"/>
       </w:r>
       <w:r>
-        <w:t xml:space="preserve"> or Visual </w:t>
-      </w:r>
-      <w:proofErr w:type="spellStart"/>
-      <w:r>
-        <w:t>Pradigm</w:t>
-      </w:r>
-      <w:proofErr w:type="spellEnd"/>
+        <w:t xml:space="preserve"> or Visual Pradigm</w:t>
+      </w:r>
       <w:r>
         <w:rPr>
           <w:rStyle w:val="FootnoteReference"/>
@@ -8288,7 +7825,7 @@
       <w:pPr>
         <w:pStyle w:val="Sub-Section"/>
       </w:pPr>
-      <w:bookmarkStart w:id="107" w:name="_Toc90274926"/>
+      <w:bookmarkStart w:id="104" w:name="_Toc90274926"/>
       <w:r>
         <w:rPr>
           <w:rFonts w:eastAsia="Cambria"/>
@@ -8305,7 +7842,7 @@
         </w:rPr>
         <w:t xml:space="preserve"> Description</w:t>
       </w:r>
-      <w:bookmarkEnd w:id="107"/>
+      <w:bookmarkEnd w:id="104"/>
     </w:p>
     <w:p>
       <w:r>
@@ -8341,7 +7878,7 @@
                     </pic:cNvPicPr>
                   </pic:nvPicPr>
                   <pic:blipFill>
-                    <a:blip r:embed="rId19">
+                    <a:blip r:embed="rId16">
                       <a:extLst>
                         <a:ext uri="{28A0092B-C50C-407E-A947-70E740481C1C}">
                           <a14:useLocalDpi xmlns:a14="http://schemas.microsoft.com/office/drawing/2010/main" val="0"/>
@@ -8374,7 +7911,7 @@
       <w:pPr>
         <w:pStyle w:val="Caption"/>
       </w:pPr>
-      <w:bookmarkStart w:id="108" w:name="_Toc90274943"/>
+      <w:bookmarkStart w:id="105" w:name="_Toc90274943"/>
       <w:r>
         <w:t xml:space="preserve">Figure </w:t>
       </w:r>
@@ -8389,18 +7926,18 @@
       <w:r>
         <w:t>: Example for a DTD</w:t>
       </w:r>
-      <w:bookmarkEnd w:id="108"/>
+      <w:bookmarkEnd w:id="105"/>
     </w:p>
     <w:p>
       <w:pPr>
         <w:pStyle w:val="Section"/>
       </w:pPr>
-      <w:bookmarkStart w:id="109" w:name="_Toc90274927"/>
+      <w:bookmarkStart w:id="106" w:name="_Toc90274927"/>
       <w:r>
         <w:lastRenderedPageBreak/>
         <w:t>High-Level Design Specification</w:t>
       </w:r>
-      <w:bookmarkEnd w:id="109"/>
+      <w:bookmarkEnd w:id="106"/>
     </w:p>
     <w:p>
       <w:r>
@@ -8520,16 +8057,16 @@
       <w:pPr>
         <w:pStyle w:val="Section"/>
       </w:pPr>
-      <w:bookmarkStart w:id="110" w:name="_nmf14n" w:colFirst="0" w:colLast="0"/>
-      <w:bookmarkStart w:id="111" w:name="_Toc90274928"/>
-      <w:bookmarkEnd w:id="110"/>
+      <w:bookmarkStart w:id="107" w:name="_nmf14n" w:colFirst="0" w:colLast="0"/>
+      <w:bookmarkStart w:id="108" w:name="_Toc90274928"/>
+      <w:bookmarkEnd w:id="107"/>
       <w:r>
         <w:rPr>
           <w:rFonts w:eastAsia="Cambria"/>
         </w:rPr>
         <w:t>Conclusion</w:t>
       </w:r>
-      <w:bookmarkEnd w:id="111"/>
+      <w:bookmarkEnd w:id="108"/>
     </w:p>
     <w:p>
       <w:r>
@@ -8551,9 +8088,9 @@
       <w:pPr>
         <w:pStyle w:val="Chapter"/>
       </w:pPr>
-      <w:bookmarkStart w:id="112" w:name="_37m2jsg" w:colFirst="0" w:colLast="0"/>
-      <w:bookmarkStart w:id="113" w:name="_Toc90274929"/>
-      <w:bookmarkEnd w:id="112"/>
+      <w:bookmarkStart w:id="109" w:name="_37m2jsg" w:colFirst="0" w:colLast="0"/>
+      <w:bookmarkStart w:id="110" w:name="_Toc90274929"/>
+      <w:bookmarkEnd w:id="109"/>
       <w:r>
         <w:rPr>
           <w:rFonts w:eastAsia="Cambria"/>
@@ -8561,20 +8098,20 @@
         <w:lastRenderedPageBreak/>
         <w:t>Application Conception</w:t>
       </w:r>
-      <w:bookmarkEnd w:id="113"/>
+      <w:bookmarkEnd w:id="110"/>
     </w:p>
     <w:p>
       <w:pPr>
         <w:pStyle w:val="Section"/>
       </w:pPr>
-      <w:bookmarkStart w:id="114" w:name="_Toc90274930"/>
+      <w:bookmarkStart w:id="111" w:name="_Toc90274930"/>
       <w:r>
         <w:rPr>
           <w:rFonts w:eastAsia="Cambria"/>
         </w:rPr>
         <w:t>Introduction</w:t>
       </w:r>
-      <w:bookmarkEnd w:id="114"/>
+      <w:bookmarkEnd w:id="111"/>
     </w:p>
     <w:p>
       <w:r>
@@ -8585,7 +8122,7 @@
       <w:pPr>
         <w:pStyle w:val="Section"/>
       </w:pPr>
-      <w:bookmarkStart w:id="115" w:name="_Toc90274931"/>
+      <w:bookmarkStart w:id="112" w:name="_Toc90274931"/>
       <w:r>
         <w:t>Database</w:t>
       </w:r>
@@ -8623,7 +8160,7 @@
         </w:rPr>
         <w:t>UML Class Diagram</w:t>
       </w:r>
-      <w:bookmarkEnd w:id="115"/>
+      <w:bookmarkEnd w:id="112"/>
     </w:p>
     <w:p>
       <w:r>
@@ -8639,18 +8176,18 @@
       <w:pPr>
         <w:pStyle w:val="Section"/>
       </w:pPr>
-      <w:bookmarkStart w:id="116" w:name="_Toc90274932"/>
+      <w:bookmarkStart w:id="113" w:name="_Toc90274932"/>
       <w:r>
         <w:rPr>
           <w:rFonts w:eastAsia="Cambria"/>
         </w:rPr>
         <w:t>Sequence Diagrams</w:t>
       </w:r>
-      <w:bookmarkEnd w:id="116"/>
-    </w:p>
-    <w:p>
-      <w:bookmarkStart w:id="117" w:name="_1mrcu09" w:colFirst="0" w:colLast="0"/>
-      <w:bookmarkEnd w:id="117"/>
+      <w:bookmarkEnd w:id="113"/>
+    </w:p>
+    <w:p>
+      <w:bookmarkStart w:id="114" w:name="_1mrcu09" w:colFirst="0" w:colLast="0"/>
+      <w:bookmarkEnd w:id="114"/>
       <w:r>
         <w:t xml:space="preserve">Can be given for the main scenarios to show the sequence of functions calls between </w:t>
       </w:r>
@@ -8669,12 +8206,12 @@
       <w:pPr>
         <w:pStyle w:val="Section"/>
       </w:pPr>
-      <w:bookmarkStart w:id="118" w:name="_Toc90274933"/>
+      <w:bookmarkStart w:id="115" w:name="_Toc90274933"/>
       <w:r>
         <w:lastRenderedPageBreak/>
         <w:t>State Chart Diagram</w:t>
       </w:r>
-      <w:bookmarkEnd w:id="118"/>
+      <w:bookmarkEnd w:id="115"/>
     </w:p>
     <w:p>
       <w:r>
@@ -8691,14 +8228,14 @@
       <w:pPr>
         <w:pStyle w:val="Section"/>
       </w:pPr>
-      <w:bookmarkStart w:id="119" w:name="_Toc90274934"/>
+      <w:bookmarkStart w:id="116" w:name="_Toc90274934"/>
       <w:r>
         <w:rPr>
           <w:rFonts w:eastAsia="Cambria"/>
         </w:rPr>
         <w:t>Conclusion</w:t>
       </w:r>
-      <w:bookmarkEnd w:id="119"/>
+      <w:bookmarkEnd w:id="116"/>
     </w:p>
     <w:p>
       <w:r>
@@ -8724,7 +8261,7 @@
       <w:pPr>
         <w:pStyle w:val="Chapter"/>
       </w:pPr>
-      <w:bookmarkStart w:id="120" w:name="_Toc90274935"/>
+      <w:bookmarkStart w:id="117" w:name="_Toc90274935"/>
       <w:r>
         <w:rPr>
           <w:rFonts w:eastAsia="Cambria"/>
@@ -8732,7 +8269,7 @@
         <w:lastRenderedPageBreak/>
         <w:t>Conclusion</w:t>
       </w:r>
-      <w:bookmarkEnd w:id="120"/>
+      <w:bookmarkEnd w:id="117"/>
     </w:p>
     <w:p>
       <w:r>
@@ -8748,7 +8285,7 @@
       <w:pPr>
         <w:pStyle w:val="Section"/>
       </w:pPr>
-      <w:bookmarkStart w:id="121" w:name="_Toc90274936"/>
+      <w:bookmarkStart w:id="118" w:name="_Toc90274936"/>
       <w:r>
         <w:rPr>
           <w:rFonts w:eastAsia="Cambria"/>
@@ -8758,7 +8295,7 @@
       <w:r>
         <w:t>Considerations</w:t>
       </w:r>
-      <w:bookmarkEnd w:id="121"/>
+      <w:bookmarkEnd w:id="118"/>
     </w:p>
     <w:p>
       <w:r>
@@ -8780,12 +8317,12 @@
           <w:szCs w:val="22"/>
         </w:rPr>
       </w:pPr>
-      <w:bookmarkStart w:id="122" w:name="_Toc90274937"/>
+      <w:bookmarkStart w:id="119" w:name="_Toc90274937"/>
       <w:r>
         <w:lastRenderedPageBreak/>
         <w:t>Bibliography</w:t>
       </w:r>
-      <w:bookmarkEnd w:id="122"/>
+      <w:bookmarkEnd w:id="119"/>
     </w:p>
     <w:tbl>
       <w:tblPr>
@@ -8850,11 +8387,11 @@
       <w:pPr>
         <w:pStyle w:val="Heading2"/>
       </w:pPr>
-      <w:bookmarkStart w:id="123" w:name="_Toc90274938"/>
+      <w:bookmarkStart w:id="120" w:name="_Toc90274938"/>
       <w:r>
         <w:t>Note about the bibliography [to be deleted from the final document]</w:t>
       </w:r>
-      <w:bookmarkEnd w:id="123"/>
+      <w:bookmarkEnd w:id="120"/>
     </w:p>
     <w:p>
       <w:r>
@@ -8869,7 +8406,7 @@
     </w:p>
     <w:p/>
     <w:sectPr>
-      <w:footerReference w:type="default" r:id="rId20"/>
+      <w:footerReference w:type="default" r:id="rId17"/>
       <w:type w:val="continuous"/>
       <w:pgSz w:w="12240" w:h="15840"/>
       <w:pgMar w:top="1440" w:right="1440" w:bottom="1440" w:left="1440" w:header="720" w:footer="720" w:gutter="0"/>

</xml_diff>